<commit_message>
- added drawing file - updated manual
</commit_message>
<xml_diff>
--- a/General_Embedded_C_Library_Manual.docx
+++ b/General_Embedded_C_Library_Manual.docx
@@ -6,6 +6,8 @@
       <w:pPr>
         <w:pStyle w:val="Title"/>
       </w:pPr>
+      <w:bookmarkStart w:id="0" w:name="_GoBack"/>
+      <w:bookmarkEnd w:id="0"/>
     </w:p>
     <w:p>
       <w:pPr>
@@ -386,12 +388,12 @@
         </w:numPr>
         <w:ind w:left="432" w:hanging="432"/>
       </w:pPr>
-      <w:bookmarkStart w:id="0" w:name="_Toc85198856"/>
+      <w:bookmarkStart w:id="1" w:name="_Toc85198856"/>
       <w:r>
         <w:lastRenderedPageBreak/>
         <w:t>Revision History</w:t>
       </w:r>
-      <w:bookmarkEnd w:id="0"/>
+      <w:bookmarkEnd w:id="1"/>
     </w:p>
     <w:p/>
     <w:tbl>
@@ -957,7 +959,7 @@
         <w:br w:type="page"/>
       </w:r>
     </w:p>
-    <w:bookmarkStart w:id="1" w:name="_Toc85198857" w:displacedByCustomXml="next"/>
+    <w:bookmarkStart w:id="2" w:name="_Toc85198857" w:displacedByCustomXml="next"/>
     <w:sdt>
       <w:sdtPr>
         <w:rPr>
@@ -992,7 +994,7 @@
           <w:r>
             <w:t>Contents</w:t>
           </w:r>
-          <w:bookmarkEnd w:id="1"/>
+          <w:bookmarkEnd w:id="2"/>
         </w:p>
         <w:p>
           <w:pPr>
@@ -2414,7 +2416,7 @@
       <w:pPr>
         <w:pStyle w:val="Heading1"/>
       </w:pPr>
-      <w:bookmarkStart w:id="2" w:name="_Toc85198858"/>
+      <w:bookmarkStart w:id="3" w:name="_Toc85198858"/>
       <w:r>
         <w:lastRenderedPageBreak/>
         <w:t>About</w:t>
@@ -2427,8 +2429,6 @@
       <w:r>
         <w:t>give general guidance how the modules shall be used.</w:t>
       </w:r>
-      <w:bookmarkStart w:id="3" w:name="_GoBack"/>
-      <w:bookmarkEnd w:id="3"/>
     </w:p>
     <w:p/>
     <w:p>
@@ -2439,7 +2439,7 @@
         <w:lastRenderedPageBreak/>
         <w:t>Workflow</w:t>
       </w:r>
-      <w:bookmarkEnd w:id="2"/>
+      <w:bookmarkEnd w:id="3"/>
     </w:p>
     <w:p>
       <w:pPr>
@@ -2637,7 +2637,7 @@
           <v:shape id="_x0000_i1025" type="#_x0000_t75" style="width:467.3pt;height:112.1pt" o:ole="">
             <v:imagedata r:id="rId12" o:title=""/>
           </v:shape>
-          <o:OLEObject Type="Embed" ProgID="Visio.Drawing.15" ShapeID="_x0000_i1025" DrawAspect="Content" ObjectID="_1696311270" r:id="rId13"/>
+          <o:OLEObject Type="Embed" ProgID="Visio.Drawing.15" ShapeID="_x0000_i1025" DrawAspect="Content" ObjectID="_1696409663" r:id="rId13"/>
         </w:object>
       </w:r>
     </w:p>
@@ -2731,7 +2731,7 @@
           <v:shape id="_x0000_i1026" type="#_x0000_t75" style="width:132.45pt;height:134.5pt" o:ole="">
             <v:imagedata r:id="rId14" o:title=""/>
           </v:shape>
-          <o:OLEObject Type="Embed" ProgID="Visio.Drawing.15" ShapeID="_x0000_i1026" DrawAspect="Content" ObjectID="_1696311271" r:id="rId15"/>
+          <o:OLEObject Type="Embed" ProgID="Visio.Drawing.15" ShapeID="_x0000_i1026" DrawAspect="Content" ObjectID="_1696409664" r:id="rId15"/>
         </w:object>
       </w:r>
     </w:p>
@@ -2800,6 +2800,10 @@
         <w:jc w:val="center"/>
       </w:pPr>
       <w:r>
+        <w:rPr>
+          <w:noProof/>
+          <w:lang w:eastAsia="en-GB"/>
+        </w:rPr>
         <w:drawing>
           <wp:inline distT="0" distB="0" distL="0" distR="0" wp14:anchorId="03EE2505" wp14:editId="620EDD3F">
             <wp:extent cx="3953427" cy="1648055"/>
@@ -2953,13 +2957,7 @@
         </w:numPr>
       </w:pPr>
       <w:r>
-        <w:t xml:space="preserve">Storing &amp; loading parameters </w:t>
-      </w:r>
-      <w:r>
-        <w:t xml:space="preserve">from/to NVM </w:t>
-      </w:r>
-      <w:r>
-        <w:t>on the fly</w:t>
+        <w:t>Storing &amp; loading parameters from/to NVM on the fly</w:t>
       </w:r>
     </w:p>
     <w:p>
@@ -2997,19 +2995,7 @@
           <w:rPr>
             <w:rStyle w:val="Hyperlink"/>
           </w:rPr>
-          <w:t>https://github.com/GeneralEmbeddedCLibraries/parame</w:t>
-        </w:r>
-        <w:r>
-          <w:rPr>
-            <w:rStyle w:val="Hyperlink"/>
-          </w:rPr>
-          <w:t>t</w:t>
-        </w:r>
-        <w:r>
-          <w:rPr>
-            <w:rStyle w:val="Hyperlink"/>
-          </w:rPr>
-          <w:t>ers</w:t>
+          <w:t>https://github.com/GeneralEmbeddedCLibraries/parameters</w:t>
         </w:r>
       </w:hyperlink>
     </w:p>
@@ -3043,10 +3029,7 @@
     </w:p>
     <w:p>
       <w:r>
-        <w:t xml:space="preserve">In case single parameter NVM object is corrupted then complete parameters are cleared and completely rewritten with current definition of parameter table. </w:t>
-      </w:r>
-      <w:r>
-        <w:t>If that scenario occurs parameters stored inside NVM will not be compatible with old software.</w:t>
+        <w:t>In case single parameter NVM object is corrupted then complete parameters are cleared and completely rewritten with current definition of parameter table. If that scenario occurs parameters stored inside NVM will not be compatible with old software.</w:t>
       </w:r>
     </w:p>
     <w:p/>
@@ -3086,7 +3069,7 @@
           <v:shape id="_x0000_i1027" type="#_x0000_t75" style="width:468pt;height:236.4pt" o:ole="">
             <v:imagedata r:id="rId18" o:title=""/>
           </v:shape>
-          <o:OLEObject Type="Embed" ProgID="Visio.Drawing.15" ShapeID="_x0000_i1027" DrawAspect="Content" ObjectID="_1696311272" r:id="rId19"/>
+          <o:OLEObject Type="Embed" ProgID="Visio.Drawing.15" ShapeID="_x0000_i1027" DrawAspect="Content" ObjectID="_1696409665" r:id="rId19"/>
         </w:object>
       </w:r>
     </w:p>
@@ -3122,7 +3105,7 @@
           <v:shape id="_x0000_i1028" type="#_x0000_t75" style="width:467.3pt;height:308.4pt" o:ole="">
             <v:imagedata r:id="rId20" o:title=""/>
           </v:shape>
-          <o:OLEObject Type="Embed" ProgID="Visio.Drawing.15" ShapeID="_x0000_i1028" DrawAspect="Content" ObjectID="_1696311273" r:id="rId21"/>
+          <o:OLEObject Type="Embed" ProgID="Visio.Drawing.15" ShapeID="_x0000_i1028" DrawAspect="Content" ObjectID="_1696409666" r:id="rId21"/>
         </w:object>
       </w:r>
     </w:p>
@@ -3159,7 +3142,7 @@
           <v:shape id="_x0000_i1029" type="#_x0000_t75" style="width:360.7pt;height:556.3pt" o:ole="">
             <v:imagedata r:id="rId22" o:title=""/>
           </v:shape>
-          <o:OLEObject Type="Embed" ProgID="Visio.Drawing.15" ShapeID="_x0000_i1029" DrawAspect="Content" ObjectID="_1696311274" r:id="rId23"/>
+          <o:OLEObject Type="Embed" ProgID="Visio.Drawing.15" ShapeID="_x0000_i1029" DrawAspect="Content" ObjectID="_1696409667" r:id="rId23"/>
         </w:object>
       </w:r>
     </w:p>
@@ -3234,7 +3217,7 @@
           <v:shape id="_x0000_i1030" type="#_x0000_t75" style="width:269pt;height:510.1pt" o:ole="">
             <v:imagedata r:id="rId24" o:title=""/>
           </v:shape>
-          <o:OLEObject Type="Embed" ProgID="Visio.Drawing.15" ShapeID="_x0000_i1030" DrawAspect="Content" ObjectID="_1696311275" r:id="rId25"/>
+          <o:OLEObject Type="Embed" ProgID="Visio.Drawing.15" ShapeID="_x0000_i1030" DrawAspect="Content" ObjectID="_1696409668" r:id="rId25"/>
         </w:object>
       </w:r>
     </w:p>
@@ -3304,7 +3287,7 @@
           <v:shape id="_x0000_i1031" type="#_x0000_t75" style="width:355.9pt;height:382.4pt" o:ole="">
             <v:imagedata r:id="rId26" o:title=""/>
           </v:shape>
-          <o:OLEObject Type="Embed" ProgID="Visio.Drawing.15" ShapeID="_x0000_i1031" DrawAspect="Content" ObjectID="_1696311276" r:id="rId27"/>
+          <o:OLEObject Type="Embed" ProgID="Visio.Drawing.15" ShapeID="_x0000_i1031" DrawAspect="Content" ObjectID="_1696409669" r:id="rId27"/>
         </w:object>
       </w:r>
     </w:p>
@@ -3428,6 +3411,7 @@
       <w:tc>
         <w:tcPr>
           <w:tcW w:w="1555" w:type="dxa"/>
+          <w:vMerge w:val="restart"/>
         </w:tcPr>
         <w:p>
           <w:pPr>
@@ -3497,7 +3481,6 @@
       <w:tc>
         <w:tcPr>
           <w:tcW w:w="6378" w:type="dxa"/>
-          <w:vMerge w:val="restart"/>
           <w:vAlign w:val="center"/>
         </w:tcPr>
         <w:p>
@@ -3559,7 +3542,7 @@
               <w:noProof/>
               <w:sz w:val="18"/>
             </w:rPr>
-            <w:t>8</w:t>
+            <w:t>5</w:t>
           </w:r>
           <w:r>
             <w:rPr>
@@ -3579,11 +3562,23 @@
       <w:tc>
         <w:tcPr>
           <w:tcW w:w="1555" w:type="dxa"/>
+          <w:vMerge/>
         </w:tcPr>
         <w:p>
           <w:pPr>
             <w:pStyle w:val="Header"/>
             <w:jc w:val="center"/>
+          </w:pPr>
+        </w:p>
+      </w:tc>
+      <w:tc>
+        <w:tcPr>
+          <w:tcW w:w="6378" w:type="dxa"/>
+        </w:tcPr>
+        <w:p>
+          <w:pPr>
+            <w:pStyle w:val="Header"/>
+            <w:jc w:val="left"/>
           </w:pPr>
           <w:r>
             <w:rPr>
@@ -3591,18 +3586,6 @@
             </w:rPr>
             <w:t>V1.0</w:t>
           </w:r>
-        </w:p>
-      </w:tc>
-      <w:tc>
-        <w:tcPr>
-          <w:tcW w:w="6378" w:type="dxa"/>
-          <w:vMerge/>
-        </w:tcPr>
-        <w:p>
-          <w:pPr>
-            <w:pStyle w:val="Header"/>
-            <w:jc w:val="center"/>
-          </w:pPr>
         </w:p>
       </w:tc>
       <w:tc>
@@ -6534,7 +6517,7 @@
 </file>
 
 <file path=customXml/itemProps1.xml><?xml version="1.0" encoding="utf-8"?>
-<ds:datastoreItem xmlns:ds="http://schemas.openxmlformats.org/officeDocument/2006/customXml" ds:itemID="{83204F0B-B0DE-4307-913E-4554EFA5DCB3}">
+<ds:datastoreItem xmlns:ds="http://schemas.openxmlformats.org/officeDocument/2006/customXml" ds:itemID="{01843924-BDA7-4892-B3BC-2B0E55DDD0A7}">
   <ds:schemaRefs>
     <ds:schemaRef ds:uri="http://schemas.openxmlformats.org/officeDocument/2006/bibliography"/>
   </ds:schemaRefs>

</xml_diff>

<commit_message>
- updated document - change parameter load flow diagram
</commit_message>
<xml_diff>
--- a/General_Embedded_C_Library_Manual.docx
+++ b/General_Embedded_C_Library_Manual.docx
@@ -6,8 +6,6 @@
       <w:pPr>
         <w:pStyle w:val="Title"/>
       </w:pPr>
-      <w:bookmarkStart w:id="0" w:name="_GoBack"/>
-      <w:bookmarkEnd w:id="0"/>
     </w:p>
     <w:p>
       <w:pPr>
@@ -388,12 +386,12 @@
         </w:numPr>
         <w:ind w:left="432" w:hanging="432"/>
       </w:pPr>
-      <w:bookmarkStart w:id="1" w:name="_Toc85198856"/>
+      <w:bookmarkStart w:id="0" w:name="_Toc85198856"/>
       <w:r>
         <w:lastRenderedPageBreak/>
         <w:t>Revision History</w:t>
       </w:r>
-      <w:bookmarkEnd w:id="1"/>
+      <w:bookmarkEnd w:id="0"/>
     </w:p>
     <w:p/>
     <w:tbl>
@@ -959,7 +957,7 @@
         <w:br w:type="page"/>
       </w:r>
     </w:p>
-    <w:bookmarkStart w:id="2" w:name="_Toc85198857" w:displacedByCustomXml="next"/>
+    <w:bookmarkStart w:id="1" w:name="_Toc85198857" w:displacedByCustomXml="next"/>
     <w:sdt>
       <w:sdtPr>
         <w:rPr>
@@ -994,7 +992,7 @@
           <w:r>
             <w:t>Contents</w:t>
           </w:r>
-          <w:bookmarkEnd w:id="2"/>
+          <w:bookmarkEnd w:id="1"/>
         </w:p>
         <w:p>
           <w:pPr>
@@ -2416,7 +2414,7 @@
       <w:pPr>
         <w:pStyle w:val="Heading1"/>
       </w:pPr>
-      <w:bookmarkStart w:id="3" w:name="_Toc85198858"/>
+      <w:bookmarkStart w:id="2" w:name="_Toc85198858"/>
       <w:r>
         <w:lastRenderedPageBreak/>
         <w:t>About</w:t>
@@ -2439,17 +2437,17 @@
         <w:lastRenderedPageBreak/>
         <w:t>Workflow</w:t>
       </w:r>
+      <w:bookmarkEnd w:id="2"/>
+    </w:p>
+    <w:p>
+      <w:pPr>
+        <w:pStyle w:val="Heading2"/>
+      </w:pPr>
+      <w:bookmarkStart w:id="3" w:name="_Toc85198859"/>
+      <w:r>
+        <w:t>Module structure</w:t>
+      </w:r>
       <w:bookmarkEnd w:id="3"/>
-    </w:p>
-    <w:p>
-      <w:pPr>
-        <w:pStyle w:val="Heading2"/>
-      </w:pPr>
-      <w:bookmarkStart w:id="4" w:name="_Toc85198859"/>
-      <w:r>
-        <w:t>Module structure</w:t>
-      </w:r>
-      <w:bookmarkEnd w:id="4"/>
     </w:p>
     <w:p>
       <w:r>
@@ -2634,10 +2632,10 @@
             <v:path o:extrusionok="f" gradientshapeok="t" o:connecttype="rect"/>
             <o:lock v:ext="edit" aspectratio="t"/>
           </v:shapetype>
-          <v:shape id="_x0000_i1025" type="#_x0000_t75" style="width:467.3pt;height:112.1pt" o:ole="">
+          <v:shape id="_x0000_i1025" type="#_x0000_t75" style="width:467.05pt;height:112.2pt" o:ole="">
             <v:imagedata r:id="rId12" o:title=""/>
           </v:shape>
-          <o:OLEObject Type="Embed" ProgID="Visio.Drawing.15" ShapeID="_x0000_i1025" DrawAspect="Content" ObjectID="_1696409663" r:id="rId13"/>
+          <o:OLEObject Type="Embed" ProgID="Visio.Drawing.15" ShapeID="_x0000_i1025" DrawAspect="Content" ObjectID="_1696410148" r:id="rId13"/>
         </w:object>
       </w:r>
     </w:p>
@@ -2650,45 +2648,45 @@
       <w:pPr>
         <w:pStyle w:val="Heading2"/>
       </w:pPr>
-      <w:bookmarkStart w:id="5" w:name="_Toc85198860"/>
+      <w:bookmarkStart w:id="4" w:name="_Toc85198860"/>
       <w:r>
         <w:t>Module usage</w:t>
       </w:r>
+      <w:bookmarkEnd w:id="4"/>
+    </w:p>
+    <w:p>
+      <w:r>
+        <w:t>Each module usage is described in its repository main page.</w:t>
+      </w:r>
+    </w:p>
+    <w:p>
+      <w:pPr>
+        <w:pStyle w:val="Heading2"/>
+      </w:pPr>
+      <w:bookmarkStart w:id="5" w:name="_Toc85198861"/>
+      <w:r>
+        <w:t>Module dependencies</w:t>
+      </w:r>
       <w:bookmarkEnd w:id="5"/>
     </w:p>
     <w:p>
       <w:r>
-        <w:t>Each module usage is described in its repository main page.</w:t>
+        <w:t xml:space="preserve">Each module dependencies are </w:t>
+      </w:r>
+      <w:r>
+        <w:t>described in its repository main page.</w:t>
       </w:r>
     </w:p>
     <w:p>
       <w:pPr>
         <w:pStyle w:val="Heading2"/>
       </w:pPr>
-      <w:bookmarkStart w:id="6" w:name="_Toc85198861"/>
-      <w:r>
-        <w:t>Module dependencies</w:t>
-      </w:r>
-      <w:bookmarkEnd w:id="6"/>
-    </w:p>
-    <w:p>
-      <w:r>
-        <w:t xml:space="preserve">Each module dependencies are </w:t>
-      </w:r>
-      <w:r>
-        <w:t>described in its repository main page.</w:t>
-      </w:r>
-    </w:p>
-    <w:p>
-      <w:pPr>
-        <w:pStyle w:val="Heading2"/>
-      </w:pPr>
-      <w:bookmarkStart w:id="7" w:name="_Toc85198862"/>
+      <w:bookmarkStart w:id="6" w:name="_Toc85198862"/>
       <w:r>
         <w:lastRenderedPageBreak/>
         <w:t>Module API</w:t>
       </w:r>
-      <w:bookmarkEnd w:id="7"/>
+      <w:bookmarkEnd w:id="6"/>
     </w:p>
     <w:p>
       <w:r>
@@ -2728,10 +2726,10 @@
       </w:pPr>
       <w:r>
         <w:object w:dxaOrig="2655" w:dyaOrig="2686" w14:anchorId="60158A86">
-          <v:shape id="_x0000_i1026" type="#_x0000_t75" style="width:132.45pt;height:134.5pt" o:ole="">
+          <v:shape id="_x0000_i1026" type="#_x0000_t75" style="width:132.3pt;height:134.65pt" o:ole="">
             <v:imagedata r:id="rId14" o:title=""/>
           </v:shape>
-          <o:OLEObject Type="Embed" ProgID="Visio.Drawing.15" ShapeID="_x0000_i1026" DrawAspect="Content" ObjectID="_1696409664" r:id="rId15"/>
+          <o:OLEObject Type="Embed" ProgID="Visio.Drawing.15" ShapeID="_x0000_i1026" DrawAspect="Content" ObjectID="_1696410149" r:id="rId15"/>
         </w:object>
       </w:r>
     </w:p>
@@ -2777,11 +2775,11 @@
       <w:pPr>
         <w:pStyle w:val="Heading2"/>
       </w:pPr>
-      <w:bookmarkStart w:id="8" w:name="_Toc85198863"/>
+      <w:bookmarkStart w:id="7" w:name="_Toc85198863"/>
       <w:r>
         <w:t>Git submodule</w:t>
       </w:r>
-      <w:bookmarkEnd w:id="8"/>
+      <w:bookmarkEnd w:id="7"/>
     </w:p>
     <w:p>
       <w:r>
@@ -2883,22 +2881,22 @@
       <w:pPr>
         <w:pStyle w:val="Heading1"/>
       </w:pPr>
-      <w:bookmarkStart w:id="9" w:name="_Toc85198864"/>
+      <w:bookmarkStart w:id="8" w:name="_Toc85198864"/>
       <w:r>
         <w:lastRenderedPageBreak/>
         <w:t>Parameters</w:t>
       </w:r>
+      <w:bookmarkEnd w:id="8"/>
+    </w:p>
+    <w:p>
+      <w:pPr>
+        <w:pStyle w:val="Heading2"/>
+      </w:pPr>
+      <w:bookmarkStart w:id="9" w:name="_Toc85198865"/>
+      <w:r>
+        <w:t>Features</w:t>
+      </w:r>
       <w:bookmarkEnd w:id="9"/>
-    </w:p>
-    <w:p>
-      <w:pPr>
-        <w:pStyle w:val="Heading2"/>
-      </w:pPr>
-      <w:bookmarkStart w:id="10" w:name="_Toc85198865"/>
-      <w:r>
-        <w:t>Features</w:t>
-      </w:r>
-      <w:bookmarkEnd w:id="10"/>
     </w:p>
     <w:p>
       <w:pPr>
@@ -3046,30 +3044,30 @@
       <w:pPr>
         <w:pStyle w:val="Heading2"/>
       </w:pPr>
-      <w:bookmarkStart w:id="11" w:name="_Toc85198866"/>
+      <w:bookmarkStart w:id="10" w:name="_Toc85198866"/>
       <w:r>
         <w:lastRenderedPageBreak/>
         <w:t>Persistent parameters</w:t>
       </w:r>
+      <w:bookmarkEnd w:id="10"/>
+    </w:p>
+    <w:p>
+      <w:pPr>
+        <w:pStyle w:val="Heading3"/>
+      </w:pPr>
+      <w:bookmarkStart w:id="11" w:name="_Toc85198867"/>
+      <w:r>
+        <w:t>NVM structure</w:t>
+      </w:r>
       <w:bookmarkEnd w:id="11"/>
     </w:p>
     <w:p>
-      <w:pPr>
-        <w:pStyle w:val="Heading3"/>
-      </w:pPr>
-      <w:bookmarkStart w:id="12" w:name="_Toc85198867"/>
-      <w:r>
-        <w:t>NVM structure</w:t>
-      </w:r>
-      <w:bookmarkEnd w:id="12"/>
-    </w:p>
-    <w:p>
       <w:r>
         <w:object w:dxaOrig="12991" w:dyaOrig="6541" w14:anchorId="7FFB0FC6">
-          <v:shape id="_x0000_i1027" type="#_x0000_t75" style="width:468pt;height:236.4pt" o:ole="">
+          <v:shape id="_x0000_i1027" type="#_x0000_t75" style="width:467.55pt;height:236.55pt" o:ole="">
             <v:imagedata r:id="rId18" o:title=""/>
           </v:shape>
-          <o:OLEObject Type="Embed" ProgID="Visio.Drawing.15" ShapeID="_x0000_i1027" DrawAspect="Content" ObjectID="_1696409665" r:id="rId19"/>
+          <o:OLEObject Type="Embed" ProgID="Visio.Drawing.15" ShapeID="_x0000_i1027" DrawAspect="Content" ObjectID="_1696410150" r:id="rId19"/>
         </w:object>
       </w:r>
     </w:p>
@@ -3086,12 +3084,12 @@
       <w:pPr>
         <w:pStyle w:val="Heading3"/>
       </w:pPr>
-      <w:bookmarkStart w:id="13" w:name="_Toc85198868"/>
+      <w:bookmarkStart w:id="12" w:name="_Toc85198868"/>
       <w:r>
         <w:lastRenderedPageBreak/>
         <w:t>NVM look-up table</w:t>
       </w:r>
-      <w:bookmarkEnd w:id="13"/>
+      <w:bookmarkEnd w:id="12"/>
     </w:p>
     <w:p>
       <w:r>
@@ -3102,10 +3100,10 @@
     <w:p>
       <w:r>
         <w:object w:dxaOrig="14820" w:dyaOrig="9765" w14:anchorId="67721856">
-          <v:shape id="_x0000_i1028" type="#_x0000_t75" style="width:467.3pt;height:308.4pt" o:ole="">
+          <v:shape id="_x0000_i1028" type="#_x0000_t75" style="width:467.55pt;height:308.55pt" o:ole="">
             <v:imagedata r:id="rId20" o:title=""/>
           </v:shape>
-          <o:OLEObject Type="Embed" ProgID="Visio.Drawing.15" ShapeID="_x0000_i1028" DrawAspect="Content" ObjectID="_1696409666" r:id="rId21"/>
+          <o:OLEObject Type="Embed" ProgID="Visio.Drawing.15" ShapeID="_x0000_i1028" DrawAspect="Content" ObjectID="_1696410151" r:id="rId21"/>
         </w:object>
       </w:r>
     </w:p>
@@ -3122,7 +3120,7 @@
       <w:pPr>
         <w:pStyle w:val="Heading3"/>
       </w:pPr>
-      <w:bookmarkStart w:id="14" w:name="_Toc85198869"/>
+      <w:bookmarkStart w:id="13" w:name="_Toc85198869"/>
       <w:r>
         <w:lastRenderedPageBreak/>
         <w:t xml:space="preserve">Loading persistent parameters from NVM at </w:t>
@@ -3130,7 +3128,7 @@
       <w:r>
         <w:t>start-up</w:t>
       </w:r>
-      <w:bookmarkEnd w:id="14"/>
+      <w:bookmarkEnd w:id="13"/>
     </w:p>
     <w:p>
       <w:pPr>
@@ -3138,13 +3136,15 @@
         <w:jc w:val="center"/>
       </w:pPr>
       <w:r>
-        <w:object w:dxaOrig="18901" w:dyaOrig="29131" w14:anchorId="09511FFD">
-          <v:shape id="_x0000_i1029" type="#_x0000_t75" style="width:360.7pt;height:556.3pt" o:ole="">
+        <w:object w:dxaOrig="20716" w:dyaOrig="30571" w14:anchorId="25E21DA1">
+          <v:shape id="_x0000_i1031" type="#_x0000_t75" style="width:382.45pt;height:563.85pt" o:ole="">
             <v:imagedata r:id="rId22" o:title=""/>
           </v:shape>
-          <o:OLEObject Type="Embed" ProgID="Visio.Drawing.15" ShapeID="_x0000_i1029" DrawAspect="Content" ObjectID="_1696409667" r:id="rId23"/>
+          <o:OLEObject Type="Embed" ProgID="Visio.Drawing.15" ShapeID="_x0000_i1031" DrawAspect="Content" ObjectID="_1696410152" r:id="rId23"/>
         </w:object>
       </w:r>
+      <w:bookmarkStart w:id="14" w:name="_GoBack"/>
+      <w:bookmarkEnd w:id="14"/>
     </w:p>
     <w:p>
       <w:pPr>
@@ -3214,10 +3214,10 @@
       </w:pPr>
       <w:r>
         <w:object w:dxaOrig="9405" w:dyaOrig="17836" w14:anchorId="28F4ABF3">
-          <v:shape id="_x0000_i1030" type="#_x0000_t75" style="width:269pt;height:510.1pt" o:ole="">
+          <v:shape id="_x0000_i1029" type="#_x0000_t75" style="width:268.85pt;height:510.1pt" o:ole="">
             <v:imagedata r:id="rId24" o:title=""/>
           </v:shape>
-          <o:OLEObject Type="Embed" ProgID="Visio.Drawing.15" ShapeID="_x0000_i1030" DrawAspect="Content" ObjectID="_1696409668" r:id="rId25"/>
+          <o:OLEObject Type="Embed" ProgID="Visio.Drawing.15" ShapeID="_x0000_i1029" DrawAspect="Content" ObjectID="_1696410153" r:id="rId25"/>
         </w:object>
       </w:r>
     </w:p>
@@ -3284,10 +3284,10 @@
       </w:pPr>
       <w:r>
         <w:object w:dxaOrig="8550" w:dyaOrig="9196" w14:anchorId="3A3C6323">
-          <v:shape id="_x0000_i1031" type="#_x0000_t75" style="width:355.9pt;height:382.4pt" o:ole="">
+          <v:shape id="_x0000_i1030" type="#_x0000_t75" style="width:356.25pt;height:382.45pt" o:ole="">
             <v:imagedata r:id="rId26" o:title=""/>
           </v:shape>
-          <o:OLEObject Type="Embed" ProgID="Visio.Drawing.15" ShapeID="_x0000_i1031" DrawAspect="Content" ObjectID="_1696409669" r:id="rId27"/>
+          <o:OLEObject Type="Embed" ProgID="Visio.Drawing.15" ShapeID="_x0000_i1030" DrawAspect="Content" ObjectID="_1696410154" r:id="rId27"/>
         </w:object>
       </w:r>
     </w:p>
@@ -3542,7 +3542,7 @@
               <w:noProof/>
               <w:sz w:val="18"/>
             </w:rPr>
-            <w:t>5</w:t>
+            <w:t>10</w:t>
           </w:r>
           <w:r>
             <w:rPr>
@@ -6517,7 +6517,7 @@
 </file>
 
 <file path=customXml/itemProps1.xml><?xml version="1.0" encoding="utf-8"?>
-<ds:datastoreItem xmlns:ds="http://schemas.openxmlformats.org/officeDocument/2006/customXml" ds:itemID="{01843924-BDA7-4892-B3BC-2B0E55DDD0A7}">
+<ds:datastoreItem xmlns:ds="http://schemas.openxmlformats.org/officeDocument/2006/customXml" ds:itemID="{BB184F68-AE0E-468A-8070-56F7D72D84EB}">
   <ds:schemaRefs>
     <ds:schemaRef ds:uri="http://schemas.openxmlformats.org/officeDocument/2006/bibliography"/>
   </ds:schemaRefs>

</xml_diff>

<commit_message>
- updating parameters description - updated parameter data flow diagram
</commit_message>
<xml_diff>
--- a/General_Embedded_C_Library_Manual.docx
+++ b/General_Embedded_C_Library_Manual.docx
@@ -2632,10 +2632,10 @@
             <v:path o:extrusionok="f" gradientshapeok="t" o:connecttype="rect"/>
             <o:lock v:ext="edit" aspectratio="t"/>
           </v:shapetype>
-          <v:shape id="_x0000_i1025" type="#_x0000_t75" style="width:467.05pt;height:112.2pt" o:ole="">
+          <v:shape id="_x0000_i1030" type="#_x0000_t75" style="width:467.45pt;height:112.3pt" o:ole="">
             <v:imagedata r:id="rId12" o:title=""/>
           </v:shape>
-          <o:OLEObject Type="Embed" ProgID="Visio.Drawing.15" ShapeID="_x0000_i1025" DrawAspect="Content" ObjectID="_1696410148" r:id="rId13"/>
+          <o:OLEObject Type="Embed" ProgID="Visio.Drawing.15" ShapeID="_x0000_i1030" DrawAspect="Content" ObjectID="_1698395073" r:id="rId13"/>
         </w:object>
       </w:r>
     </w:p>
@@ -2726,10 +2726,10 @@
       </w:pPr>
       <w:r>
         <w:object w:dxaOrig="2655" w:dyaOrig="2686" w14:anchorId="60158A86">
-          <v:shape id="_x0000_i1026" type="#_x0000_t75" style="width:132.3pt;height:134.65pt" o:ole="">
+          <v:shape id="_x0000_i1031" type="#_x0000_t75" style="width:132.2pt;height:134.85pt" o:ole="">
             <v:imagedata r:id="rId14" o:title=""/>
           </v:shape>
-          <o:OLEObject Type="Embed" ProgID="Visio.Drawing.15" ShapeID="_x0000_i1026" DrawAspect="Content" ObjectID="_1696410149" r:id="rId15"/>
+          <o:OLEObject Type="Embed" ProgID="Visio.Drawing.15" ShapeID="_x0000_i1031" DrawAspect="Content" ObjectID="_1698395074" r:id="rId15"/>
         </w:object>
       </w:r>
     </w:p>
@@ -2970,6 +2970,18 @@
         <w:t>Support of single parameter store (if NVM layer supports it)</w:t>
       </w:r>
     </w:p>
+    <w:p>
+      <w:pPr>
+        <w:pStyle w:val="ListParagraph"/>
+        <w:numPr>
+          <w:ilvl w:val="0"/>
+          <w:numId w:val="19"/>
+        </w:numPr>
+      </w:pPr>
+      <w:r>
+        <w:t>Back-compatibility between devices that have different parameter tables</w:t>
+      </w:r>
+    </w:p>
     <w:p/>
     <w:p>
       <w:pPr>
@@ -2999,13 +3011,6 @@
     </w:p>
     <w:p>
       <w:pPr>
-        <w:rPr>
-          <w:rStyle w:val="Hyperlink"/>
-        </w:rPr>
-      </w:pPr>
-    </w:p>
-    <w:p>
-      <w:pPr>
         <w:pStyle w:val="Heading2"/>
       </w:pPr>
       <w:r>
@@ -3030,7 +3035,6 @@
         <w:t>In case single parameter NVM object is corrupted then complete parameters are cleared and completely rewritten with current definition of parameter table. If that scenario occurs parameters stored inside NVM will not be compatible with old software.</w:t>
       </w:r>
     </w:p>
-    <w:p/>
     <w:p/>
     <w:p>
       <w:pPr>
@@ -3062,89 +3066,18 @@
       <w:bookmarkEnd w:id="11"/>
     </w:p>
     <w:p>
+      <w:pPr>
+        <w:keepNext/>
+        <w:jc w:val="center"/>
+      </w:pPr>
       <w:r>
         <w:object w:dxaOrig="12991" w:dyaOrig="6541" w14:anchorId="7FFB0FC6">
-          <v:shape id="_x0000_i1027" type="#_x0000_t75" style="width:467.55pt;height:236.55pt" o:ole="">
+          <v:shape id="_x0000_i1025" type="#_x0000_t75" style="width:467.45pt;height:236.4pt" o:ole="">
             <v:imagedata r:id="rId18" o:title=""/>
           </v:shape>
-          <o:OLEObject Type="Embed" ProgID="Visio.Drawing.15" ShapeID="_x0000_i1027" DrawAspect="Content" ObjectID="_1696410150" r:id="rId19"/>
+          <o:OLEObject Type="Embed" ProgID="Visio.Drawing.15" ShapeID="_x0000_i1025" DrawAspect="Content" ObjectID="_1698395075" r:id="rId19"/>
         </w:object>
       </w:r>
-    </w:p>
-    <w:p/>
-    <w:p>
-      <w:pPr>
-        <w:pStyle w:val="Heading2"/>
-      </w:pPr>
-      <w:r>
-        <w:br w:type="page"/>
-      </w:r>
-    </w:p>
-    <w:p>
-      <w:pPr>
-        <w:pStyle w:val="Heading3"/>
-      </w:pPr>
-      <w:bookmarkStart w:id="12" w:name="_Toc85198868"/>
-      <w:r>
-        <w:lastRenderedPageBreak/>
-        <w:t>NVM look-up table</w:t>
-      </w:r>
-      <w:bookmarkEnd w:id="12"/>
-    </w:p>
-    <w:p>
-      <w:r>
-        <w:t>Purpose of NVM look-up table is linkage between parameter ID and its start location in NVM space. When storing single parameter to NVM this information is mandatory to know.</w:t>
-      </w:r>
-    </w:p>
-    <w:p/>
-    <w:p>
-      <w:r>
-        <w:object w:dxaOrig="14820" w:dyaOrig="9765" w14:anchorId="67721856">
-          <v:shape id="_x0000_i1028" type="#_x0000_t75" style="width:467.55pt;height:308.55pt" o:ole="">
-            <v:imagedata r:id="rId20" o:title=""/>
-          </v:shape>
-          <o:OLEObject Type="Embed" ProgID="Visio.Drawing.15" ShapeID="_x0000_i1028" DrawAspect="Content" ObjectID="_1696410151" r:id="rId21"/>
-        </w:object>
-      </w:r>
-    </w:p>
-    <w:p/>
-    <w:p>
-      <w:pPr>
-        <w:pStyle w:val="Heading2"/>
-      </w:pPr>
-      <w:r>
-        <w:br w:type="page"/>
-      </w:r>
-    </w:p>
-    <w:p>
-      <w:pPr>
-        <w:pStyle w:val="Heading3"/>
-      </w:pPr>
-      <w:bookmarkStart w:id="13" w:name="_Toc85198869"/>
-      <w:r>
-        <w:lastRenderedPageBreak/>
-        <w:t xml:space="preserve">Loading persistent parameters from NVM at </w:t>
-      </w:r>
-      <w:r>
-        <w:t>start-up</w:t>
-      </w:r>
-      <w:bookmarkEnd w:id="13"/>
-    </w:p>
-    <w:p>
-      <w:pPr>
-        <w:keepNext/>
-        <w:jc w:val="center"/>
-      </w:pPr>
-      <w:r>
-        <w:object w:dxaOrig="20716" w:dyaOrig="30571" w14:anchorId="25E21DA1">
-          <v:shape id="_x0000_i1031" type="#_x0000_t75" style="width:382.45pt;height:563.85pt" o:ole="">
-            <v:imagedata r:id="rId22" o:title=""/>
-          </v:shape>
-          <o:OLEObject Type="Embed" ProgID="Visio.Drawing.15" ShapeID="_x0000_i1031" DrawAspect="Content" ObjectID="_1696410152" r:id="rId23"/>
-        </w:object>
-      </w:r>
-      <w:bookmarkStart w:id="14" w:name="_GoBack"/>
-      <w:bookmarkEnd w:id="14"/>
     </w:p>
     <w:p>
       <w:pPr>
@@ -3172,17 +3105,80 @@
         <w:fldChar w:fldCharType="end"/>
       </w:r>
       <w:r>
-        <w:t xml:space="preserve"> Loading parameter at star</w:t>
-      </w:r>
-      <w:r>
-        <w:t>t</w:t>
-      </w:r>
-      <w:r>
-        <w:t>-</w:t>
-      </w:r>
-      <w:r>
-        <w:t>up</w:t>
-      </w:r>
+        <w:t xml:space="preserve"> Parameter NVM memory layout</w:t>
+      </w:r>
+    </w:p>
+    <w:p/>
+    <w:p>
+      <w:r>
+        <w:t>Parameter NVM header “</w:t>
+      </w:r>
+      <w:proofErr w:type="spellStart"/>
+      <w:r>
+        <w:t>num</w:t>
+      </w:r>
+      <w:proofErr w:type="spellEnd"/>
+      <w:r>
+        <w:t xml:space="preserve"> of objects” value is only change during initialization and it only increases during changes of parameters between different software. </w:t>
+      </w:r>
+    </w:p>
+    <w:p>
+      <w:r>
+        <w:t>In case new software has new parameter (new ID) then “</w:t>
+      </w:r>
+      <w:proofErr w:type="spellStart"/>
+      <w:r>
+        <w:t>num</w:t>
+      </w:r>
+      <w:proofErr w:type="spellEnd"/>
+      <w:r>
+        <w:t xml:space="preserve"> of objects” will </w:t>
+      </w:r>
+      <w:r>
+        <w:t xml:space="preserve">be </w:t>
+      </w:r>
+      <w:r>
+        <w:t>increment for number of new persistent parameters. Nevertheless if some parameters are being removed and one parameter is being added the value “</w:t>
+      </w:r>
+      <w:proofErr w:type="spellStart"/>
+      <w:r>
+        <w:t>num</w:t>
+      </w:r>
+      <w:proofErr w:type="spellEnd"/>
+      <w:r>
+        <w:t xml:space="preserve"> of objects” </w:t>
+      </w:r>
+      <w:r>
+        <w:t>will be incremented by one (as one</w:t>
+      </w:r>
+      <w:r>
+        <w:t xml:space="preserve"> newly created paramete</w:t>
+      </w:r>
+      <w:r>
+        <w:t>r)</w:t>
+      </w:r>
+      <w:r>
+        <w:t xml:space="preserve">. </w:t>
+      </w:r>
+    </w:p>
+    <w:p>
+      <w:r>
+        <w:t xml:space="preserve">Parameter NVM header is only being erased/resets on CRC failure, corrupted signature or any NVM interface error. </w:t>
+      </w:r>
+      <w:r>
+        <w:t>Additional if table hash</w:t>
+      </w:r>
+      <w:r>
+        <w:t xml:space="preserve"> check</w:t>
+      </w:r>
+      <w:r>
+        <w:t xml:space="preserve"> functionality is being enabled, then NVM header can also be erased on mismatch of hashes. </w:t>
+      </w:r>
+    </w:p>
+    <w:p>
+      <w:pPr>
+        <w:pStyle w:val="Heading2"/>
+      </w:pPr>
       <w:r>
         <w:br w:type="page"/>
       </w:r>
@@ -3191,21 +3187,55 @@
       <w:pPr>
         <w:pStyle w:val="Heading3"/>
       </w:pPr>
-      <w:bookmarkStart w:id="15" w:name="_Toc85198870"/>
+      <w:bookmarkStart w:id="12" w:name="_Toc85198868"/>
       <w:r>
         <w:lastRenderedPageBreak/>
-        <w:t>Storing</w:t>
-      </w:r>
-      <w:r>
-        <w:t xml:space="preserve"> </w:t>
-      </w:r>
-      <w:r>
-        <w:t xml:space="preserve">all </w:t>
-      </w:r>
-      <w:r>
-        <w:t>persistent parameter to NVM</w:t>
-      </w:r>
-      <w:bookmarkEnd w:id="15"/>
+        <w:t>NVM look-up table</w:t>
+      </w:r>
+      <w:bookmarkEnd w:id="12"/>
+    </w:p>
+    <w:p>
+      <w:r>
+        <w:t>Purpose of NVM look-up table is linkage between parameter ID and its start location in NVM space. When storing single parameter to NVM this information is mandatory to know.</w:t>
+      </w:r>
+    </w:p>
+    <w:p>
+      <w:r>
+        <w:t>Parameter NVM look-up table contains only data for “live” persistent parameters.</w:t>
+      </w:r>
+    </w:p>
+    <w:p>
+      <w:r>
+        <w:object w:dxaOrig="14820" w:dyaOrig="9765" w14:anchorId="67721856">
+          <v:shape id="_x0000_i1026" type="#_x0000_t75" style="width:467.45pt;height:308.4pt" o:ole="">
+            <v:imagedata r:id="rId20" o:title=""/>
+          </v:shape>
+          <o:OLEObject Type="Embed" ProgID="Visio.Drawing.15" ShapeID="_x0000_i1026" DrawAspect="Content" ObjectID="_1698395076" r:id="rId21"/>
+        </w:object>
+      </w:r>
+    </w:p>
+    <w:p/>
+    <w:p>
+      <w:pPr>
+        <w:pStyle w:val="Heading2"/>
+      </w:pPr>
+      <w:r>
+        <w:br w:type="page"/>
+      </w:r>
+    </w:p>
+    <w:p>
+      <w:pPr>
+        <w:pStyle w:val="Heading3"/>
+      </w:pPr>
+      <w:bookmarkStart w:id="13" w:name="_Toc85198869"/>
+      <w:r>
+        <w:lastRenderedPageBreak/>
+        <w:t xml:space="preserve">Loading persistent parameters from NVM at </w:t>
+      </w:r>
+      <w:r>
+        <w:t>start-up</w:t>
+      </w:r>
+      <w:bookmarkEnd w:id="13"/>
     </w:p>
     <w:p>
       <w:pPr>
@@ -3213,11 +3243,11 @@
         <w:jc w:val="center"/>
       </w:pPr>
       <w:r>
-        <w:object w:dxaOrig="9405" w:dyaOrig="17836" w14:anchorId="28F4ABF3">
-          <v:shape id="_x0000_i1029" type="#_x0000_t75" style="width:268.85pt;height:510.1pt" o:ole="">
-            <v:imagedata r:id="rId24" o:title=""/>
+        <w:object w:dxaOrig="10358" w:dyaOrig="17580" w14:anchorId="0061AEDF">
+          <v:shape id="_x0000_i1028" type="#_x0000_t75" style="width:335.3pt;height:568.5pt" o:ole="">
+            <v:imagedata r:id="rId22" o:title=""/>
           </v:shape>
-          <o:OLEObject Type="Embed" ProgID="Visio.Drawing.15" ShapeID="_x0000_i1029" DrawAspect="Content" ObjectID="_1696410153" r:id="rId25"/>
+          <o:OLEObject Type="Embed" ProgID="Visio.Drawing.15" ShapeID="_x0000_i1028" DrawAspect="Content" ObjectID="_1698395077" r:id="rId23"/>
         </w:object>
       </w:r>
     </w:p>
@@ -3247,13 +3277,16 @@
         <w:fldChar w:fldCharType="end"/>
       </w:r>
       <w:r>
-        <w:t xml:space="preserve"> Storing </w:t>
-      </w:r>
-      <w:r>
-        <w:t>persistent</w:t>
-      </w:r>
-      <w:r>
-        <w:t xml:space="preserve"> parameter to NVM during runtime procedure</w:t>
+        <w:t xml:space="preserve"> Loading parameter at star</w:t>
+      </w:r>
+      <w:r>
+        <w:t>t</w:t>
+      </w:r>
+      <w:r>
+        <w:t>-</w:t>
+      </w:r>
+      <w:r>
+        <w:t>up</w:t>
       </w:r>
       <w:r>
         <w:br w:type="page"/>
@@ -3263,31 +3296,36 @@
       <w:pPr>
         <w:pStyle w:val="Heading3"/>
       </w:pPr>
-      <w:bookmarkStart w:id="16" w:name="_Toc85198871"/>
+      <w:bookmarkStart w:id="14" w:name="_Toc85198870"/>
       <w:r>
         <w:lastRenderedPageBreak/>
-        <w:t>Storing s</w:t>
-      </w:r>
-      <w:r>
-        <w:t xml:space="preserve">ingle </w:t>
-      </w:r>
-      <w:r>
-        <w:t>parameter</w:t>
-      </w:r>
-      <w:bookmarkEnd w:id="16"/>
-    </w:p>
-    <w:p/>
+        <w:t>Storing</w:t>
+      </w:r>
+      <w:r>
+        <w:t xml:space="preserve"> </w:t>
+      </w:r>
+      <w:r>
+        <w:t xml:space="preserve">all </w:t>
+      </w:r>
+      <w:r>
+        <w:t>persistent parameter to NVM</w:t>
+      </w:r>
+      <w:bookmarkEnd w:id="14"/>
+    </w:p>
     <w:p>
       <w:pPr>
         <w:keepNext/>
         <w:jc w:val="center"/>
-      </w:pPr>
-      <w:r>
-        <w:object w:dxaOrig="8550" w:dyaOrig="9196" w14:anchorId="3A3C6323">
-          <v:shape id="_x0000_i1030" type="#_x0000_t75" style="width:356.25pt;height:382.45pt" o:ole="">
-            <v:imagedata r:id="rId26" o:title=""/>
+        <w:rPr>
+          <w:b/>
+        </w:rPr>
+      </w:pPr>
+      <w:r>
+        <w:object w:dxaOrig="9840" w:dyaOrig="17836" w14:anchorId="0B74A66F">
+          <v:shape id="_x0000_i1029" type="#_x0000_t75" style="width:305.75pt;height:552.9pt" o:ole="">
+            <v:imagedata r:id="rId24" o:title=""/>
           </v:shape>
-          <o:OLEObject Type="Embed" ProgID="Visio.Drawing.15" ShapeID="_x0000_i1030" DrawAspect="Content" ObjectID="_1696410154" r:id="rId27"/>
+          <o:OLEObject Type="Embed" ProgID="Visio.Drawing.15" ShapeID="_x0000_i1029" DrawAspect="Content" ObjectID="_1698395078" r:id="rId25"/>
         </w:object>
       </w:r>
     </w:p>
@@ -3317,13 +3355,476 @@
         <w:fldChar w:fldCharType="end"/>
       </w:r>
       <w:r>
+        <w:t xml:space="preserve"> Storing </w:t>
+      </w:r>
+      <w:r>
+        <w:t>persistent</w:t>
+      </w:r>
+      <w:r>
+        <w:t xml:space="preserve"> parameter to NVM during runtime procedure</w:t>
+      </w:r>
+      <w:r>
+        <w:br w:type="page"/>
+      </w:r>
+    </w:p>
+    <w:p>
+      <w:pPr>
+        <w:pStyle w:val="Heading3"/>
+      </w:pPr>
+      <w:bookmarkStart w:id="15" w:name="_Toc85198871"/>
+      <w:r>
+        <w:lastRenderedPageBreak/>
+        <w:t>Storing s</w:t>
+      </w:r>
+      <w:r>
+        <w:t xml:space="preserve">ingle </w:t>
+      </w:r>
+      <w:r>
+        <w:t>parameter</w:t>
+      </w:r>
+      <w:bookmarkEnd w:id="15"/>
+    </w:p>
+    <w:p/>
+    <w:p>
+      <w:pPr>
+        <w:keepNext/>
+        <w:jc w:val="center"/>
+      </w:pPr>
+      <w:r>
+        <w:object w:dxaOrig="8550" w:dyaOrig="9196" w14:anchorId="3A3C6323">
+          <v:shape id="_x0000_i1027" type="#_x0000_t75" style="width:356.25pt;height:382.55pt" o:ole="">
+            <v:imagedata r:id="rId26" o:title=""/>
+          </v:shape>
+          <o:OLEObject Type="Embed" ProgID="Visio.Drawing.15" ShapeID="_x0000_i1027" DrawAspect="Content" ObjectID="_1698395079" r:id="rId27"/>
+        </w:object>
+      </w:r>
+    </w:p>
+    <w:p>
+      <w:pPr>
+        <w:pStyle w:val="Caption"/>
+      </w:pPr>
+      <w:r>
+        <w:t xml:space="preserve">Figure </w:t>
+      </w:r>
+      <w:r>
+        <w:fldChar w:fldCharType="begin"/>
+      </w:r>
+      <w:r>
+        <w:instrText xml:space="preserve"> SEQ Figure \* ARABIC </w:instrText>
+      </w:r>
+      <w:r>
+        <w:fldChar w:fldCharType="separate"/>
+      </w:r>
+      <w:r>
+        <w:rPr>
+          <w:noProof/>
+        </w:rPr>
+        <w:t>7</w:t>
+      </w:r>
+      <w:r>
+        <w:fldChar w:fldCharType="end"/>
+      </w:r>
+      <w:r>
         <w:t xml:space="preserve"> Storing single parameter to NVM</w:t>
+      </w:r>
+    </w:p>
+    <w:p/>
+    <w:p/>
+    <w:p>
+      <w:pPr>
+        <w:pStyle w:val="Heading3"/>
+      </w:pPr>
+      <w:r>
+        <w:br w:type="page"/>
+      </w:r>
+    </w:p>
+    <w:p>
+      <w:pPr>
+        <w:pStyle w:val="Heading3"/>
+      </w:pPr>
+      <w:r>
+        <w:lastRenderedPageBreak/>
+        <w:t>Usage</w:t>
+      </w:r>
+    </w:p>
+    <w:p>
+      <w:r>
+        <w:t xml:space="preserve">Parameter can be removed or added to configuration table as long as new parameters doesn’t have equal ID as old parameters. This is only constrain for persistent parameters. In case you create a new parameter with same ID as old parameters has had then when loading value from NVM type error can occur and loaded value into new parameter will be junk. </w:t>
+      </w:r>
+    </w:p>
+    <w:p>
+      <w:r>
+        <w:t>Good practice is to comment out old/not needed parameters just to make a track of used ID numbers. As shown in picture bellow</w:t>
+      </w:r>
+      <w:r>
+        <w:t xml:space="preserve"> from parameter configuration table:</w:t>
+      </w:r>
+    </w:p>
+    <w:p>
+      <w:pPr>
+        <w:keepNext/>
+      </w:pPr>
+      <w:r>
+        <w:drawing>
+          <wp:inline distT="0" distB="0" distL="0" distR="0" wp14:anchorId="27ADFD7C" wp14:editId="573F1177">
+            <wp:extent cx="5943600" cy="954405"/>
+            <wp:effectExtent l="0" t="0" r="0" b="0"/>
+            <wp:docPr id="6" name="Picture 6"/>
+            <wp:cNvGraphicFramePr>
+              <a:graphicFrameLocks xmlns:a="http://schemas.openxmlformats.org/drawingml/2006/main" noChangeAspect="1"/>
+            </wp:cNvGraphicFramePr>
+            <a:graphic xmlns:a="http://schemas.openxmlformats.org/drawingml/2006/main">
+              <a:graphicData uri="http://schemas.openxmlformats.org/drawingml/2006/picture">
+                <pic:pic xmlns:pic="http://schemas.openxmlformats.org/drawingml/2006/picture">
+                  <pic:nvPicPr>
+                    <pic:cNvPr id="1" name=""/>
+                    <pic:cNvPicPr/>
+                  </pic:nvPicPr>
+                  <pic:blipFill>
+                    <a:blip r:embed="rId28"/>
+                    <a:stretch>
+                      <a:fillRect/>
+                    </a:stretch>
+                  </pic:blipFill>
+                  <pic:spPr>
+                    <a:xfrm>
+                      <a:off x="0" y="0"/>
+                      <a:ext cx="5943600" cy="954405"/>
+                    </a:xfrm>
+                    <a:prstGeom prst="rect">
+                      <a:avLst/>
+                    </a:prstGeom>
+                  </pic:spPr>
+                </pic:pic>
+              </a:graphicData>
+            </a:graphic>
+          </wp:inline>
+        </w:drawing>
+      </w:r>
+    </w:p>
+    <w:p>
+      <w:pPr>
+        <w:pStyle w:val="Caption"/>
+      </w:pPr>
+      <w:r>
+        <w:t xml:space="preserve">Figure </w:t>
+      </w:r>
+      <w:r>
+        <w:fldChar w:fldCharType="begin"/>
+      </w:r>
+      <w:r>
+        <w:instrText xml:space="preserve"> SEQ Figure \* ARABIC </w:instrText>
+      </w:r>
+      <w:r>
+        <w:fldChar w:fldCharType="separate"/>
+      </w:r>
+      <w:r>
+        <w:rPr>
+          <w:noProof/>
+        </w:rPr>
+        <w:t>8</w:t>
+      </w:r>
+      <w:r>
+        <w:fldChar w:fldCharType="end"/>
+      </w:r>
+      <w:r>
+        <w:t xml:space="preserve"> Making track of used parameter IDs</w:t>
+      </w:r>
+    </w:p>
+    <w:p>
+      <w:r>
+        <w:t>If doing so device will be back-compatible with older software.</w:t>
+      </w:r>
+    </w:p>
+    <w:p/>
+    <w:p>
+      <w:r>
+        <w:br w:type="page"/>
+      </w:r>
+    </w:p>
+    <w:p>
+      <w:pPr>
+        <w:pStyle w:val="Heading2"/>
+      </w:pPr>
+      <w:r>
+        <w:lastRenderedPageBreak/>
+        <w:t>Test procedure</w:t>
+      </w:r>
+    </w:p>
+    <w:p>
+      <w:pPr>
+        <w:pStyle w:val="ListParagraph"/>
+        <w:numPr>
+          <w:ilvl w:val="0"/>
+          <w:numId w:val="21"/>
+        </w:numPr>
+        <w:rPr>
+          <w:u w:val="single"/>
+        </w:rPr>
+      </w:pPr>
+      <w:r>
+        <w:rPr>
+          <w:u w:val="single"/>
+        </w:rPr>
+        <w:t>Generate test parameter configuration table</w:t>
+      </w:r>
+    </w:p>
+    <w:p>
+      <w:pPr>
+        <w:rPr>
+          <w:u w:val="single"/>
+        </w:rPr>
+      </w:pPr>
+    </w:p>
+    <w:p>
+      <w:pPr>
+        <w:pStyle w:val="ListParagraph"/>
+        <w:numPr>
+          <w:ilvl w:val="0"/>
+          <w:numId w:val="21"/>
+        </w:numPr>
+        <w:rPr>
+          <w:u w:val="single"/>
+        </w:rPr>
+      </w:pPr>
+      <w:r>
+        <w:rPr>
+          <w:u w:val="single"/>
+        </w:rPr>
+        <w:t>Corrupt signature and make reset</w:t>
+      </w:r>
+    </w:p>
+    <w:p>
+      <w:pPr>
+        <w:rPr>
+          <w:u w:val="single"/>
+        </w:rPr>
+      </w:pPr>
+    </w:p>
+    <w:p>
+      <w:pPr>
+        <w:pStyle w:val="ListParagraph"/>
+        <w:numPr>
+          <w:ilvl w:val="0"/>
+          <w:numId w:val="21"/>
+        </w:numPr>
+        <w:rPr>
+          <w:u w:val="single"/>
+        </w:rPr>
+      </w:pPr>
+      <w:r>
+        <w:rPr>
+          <w:u w:val="single"/>
+        </w:rPr>
+        <w:t>Store some non-default values to parameters and save all</w:t>
+      </w:r>
+    </w:p>
+    <w:p>
+      <w:pPr>
+        <w:rPr>
+          <w:u w:val="single"/>
+        </w:rPr>
+      </w:pPr>
+    </w:p>
+    <w:p>
+      <w:pPr>
+        <w:pStyle w:val="ListParagraph"/>
+        <w:numPr>
+          <w:ilvl w:val="0"/>
+          <w:numId w:val="21"/>
+        </w:numPr>
+        <w:rPr>
+          <w:u w:val="single"/>
+        </w:rPr>
+      </w:pPr>
+      <w:r>
+        <w:rPr>
+          <w:u w:val="single"/>
+        </w:rPr>
+        <w:t>Reset device and check if values are loaded</w:t>
+      </w:r>
+    </w:p>
+    <w:p>
+      <w:pPr>
+        <w:rPr>
+          <w:u w:val="single"/>
+        </w:rPr>
+      </w:pPr>
+    </w:p>
+    <w:p>
+      <w:pPr>
+        <w:pStyle w:val="ListParagraph"/>
+        <w:numPr>
+          <w:ilvl w:val="0"/>
+          <w:numId w:val="21"/>
+        </w:numPr>
+        <w:rPr>
+          <w:u w:val="single"/>
+        </w:rPr>
+      </w:pPr>
+      <w:r>
+        <w:rPr>
+          <w:u w:val="single"/>
+        </w:rPr>
+        <w:t>Add new parameters to configuration table</w:t>
+      </w:r>
+      <w:bookmarkStart w:id="16" w:name="_GoBack"/>
+      <w:bookmarkEnd w:id="16"/>
+    </w:p>
+    <w:p>
+      <w:pPr>
+        <w:rPr>
+          <w:u w:val="single"/>
+        </w:rPr>
+      </w:pPr>
+    </w:p>
+    <w:p>
+      <w:pPr>
+        <w:pStyle w:val="ListParagraph"/>
+        <w:numPr>
+          <w:ilvl w:val="0"/>
+          <w:numId w:val="21"/>
+        </w:numPr>
+        <w:rPr>
+          <w:u w:val="single"/>
+        </w:rPr>
+      </w:pPr>
+      <w:r>
+        <w:rPr>
+          <w:u w:val="single"/>
+        </w:rPr>
+        <w:t>Change values to new parameters to non-default and save all</w:t>
+      </w:r>
+    </w:p>
+    <w:p>
+      <w:pPr>
+        <w:rPr>
+          <w:u w:val="single"/>
+        </w:rPr>
+      </w:pPr>
+    </w:p>
+    <w:p>
+      <w:pPr>
+        <w:pStyle w:val="ListParagraph"/>
+        <w:numPr>
+          <w:ilvl w:val="0"/>
+          <w:numId w:val="21"/>
+        </w:numPr>
+        <w:rPr>
+          <w:u w:val="single"/>
+        </w:rPr>
+      </w:pPr>
+      <w:r>
+        <w:rPr>
+          <w:u w:val="single"/>
+        </w:rPr>
+        <w:t>Reset device and check if all values are correctly loaded</w:t>
+      </w:r>
+    </w:p>
+    <w:p>
+      <w:pPr>
+        <w:rPr>
+          <w:u w:val="single"/>
+        </w:rPr>
+      </w:pPr>
+    </w:p>
+    <w:p>
+      <w:pPr>
+        <w:pStyle w:val="ListParagraph"/>
+        <w:numPr>
+          <w:ilvl w:val="0"/>
+          <w:numId w:val="21"/>
+        </w:numPr>
+        <w:rPr>
+          <w:u w:val="single"/>
+        </w:rPr>
+      </w:pPr>
+      <w:r>
+        <w:rPr>
+          <w:u w:val="single"/>
+        </w:rPr>
+        <w:t>Comment out some of the existing parameters</w:t>
+      </w:r>
+    </w:p>
+    <w:p>
+      <w:pPr>
+        <w:rPr>
+          <w:u w:val="single"/>
+        </w:rPr>
+      </w:pPr>
+    </w:p>
+    <w:p>
+      <w:pPr>
+        <w:pStyle w:val="ListParagraph"/>
+        <w:numPr>
+          <w:ilvl w:val="0"/>
+          <w:numId w:val="21"/>
+        </w:numPr>
+        <w:rPr>
+          <w:u w:val="single"/>
+        </w:rPr>
+      </w:pPr>
+      <w:r>
+        <w:rPr>
+          <w:u w:val="single"/>
+        </w:rPr>
+        <w:t>Check if loaded correctly, change values and save all</w:t>
+      </w:r>
+    </w:p>
+    <w:p>
+      <w:pPr>
+        <w:rPr>
+          <w:u w:val="single"/>
+        </w:rPr>
+      </w:pPr>
+    </w:p>
+    <w:p>
+      <w:pPr>
+        <w:pStyle w:val="ListParagraph"/>
+        <w:numPr>
+          <w:ilvl w:val="0"/>
+          <w:numId w:val="21"/>
+        </w:numPr>
+        <w:rPr>
+          <w:u w:val="single"/>
+        </w:rPr>
+      </w:pPr>
+      <w:r>
+        <w:rPr>
+          <w:u w:val="single"/>
+        </w:rPr>
+        <w:t>Remove comment from old parameters</w:t>
+      </w:r>
+    </w:p>
+    <w:p>
+      <w:pPr>
+        <w:rPr>
+          <w:u w:val="single"/>
+        </w:rPr>
+      </w:pPr>
+    </w:p>
+    <w:p>
+      <w:pPr>
+        <w:pStyle w:val="ListParagraph"/>
+        <w:numPr>
+          <w:ilvl w:val="0"/>
+          <w:numId w:val="21"/>
+        </w:numPr>
+        <w:rPr>
+          <w:u w:val="single"/>
+        </w:rPr>
+      </w:pPr>
+      <w:r>
+        <w:rPr>
+          <w:u w:val="single"/>
+        </w:rPr>
+        <w:t>Check if loaded correctly, change values and save all</w:t>
       </w:r>
     </w:p>
     <w:p/>
     <w:sectPr>
-      <w:headerReference w:type="default" r:id="rId28"/>
-      <w:headerReference w:type="first" r:id="rId29"/>
+      <w:headerReference w:type="default" r:id="rId29"/>
+      <w:headerReference w:type="first" r:id="rId30"/>
       <w:pgSz w:w="12240" w:h="15840"/>
       <w:pgMar w:top="1440" w:right="1440" w:bottom="1440" w:left="1440" w:header="720" w:footer="720" w:gutter="0"/>
       <w:cols w:space="720"/>
@@ -3542,7 +4043,7 @@
               <w:noProof/>
               <w:sz w:val="18"/>
             </w:rPr>
-            <w:t>10</w:t>
+            <w:t>13</w:t>
           </w:r>
           <w:r>
             <w:rPr>
@@ -4616,6 +5117,119 @@
     </w:lvl>
   </w:abstractNum>
   <w:abstractNum w:abstractNumId="8" w15:restartNumberingAfterBreak="0">
+    <w:nsid w:val="492979BF"/>
+    <w:multiLevelType w:val="hybridMultilevel"/>
+    <w:tmpl w:val="E93E7026"/>
+    <w:lvl w:ilvl="0" w:tplc="20000001">
+      <w:start w:val="1"/>
+      <w:numFmt w:val="bullet"/>
+      <w:lvlText w:val=""/>
+      <w:lvlJc w:val="left"/>
+      <w:pPr>
+        <w:ind w:left="720" w:hanging="360"/>
+      </w:pPr>
+      <w:rPr>
+        <w:rFonts w:ascii="Symbol" w:hAnsi="Symbol" w:hint="default"/>
+      </w:rPr>
+    </w:lvl>
+    <w:lvl w:ilvl="1" w:tplc="08090003" w:tentative="1">
+      <w:start w:val="1"/>
+      <w:numFmt w:val="bullet"/>
+      <w:lvlText w:val="o"/>
+      <w:lvlJc w:val="left"/>
+      <w:pPr>
+        <w:ind w:left="1440" w:hanging="360"/>
+      </w:pPr>
+      <w:rPr>
+        <w:rFonts w:ascii="Courier New" w:hAnsi="Courier New" w:cs="Courier New" w:hint="default"/>
+      </w:rPr>
+    </w:lvl>
+    <w:lvl w:ilvl="2" w:tplc="08090005">
+      <w:start w:val="1"/>
+      <w:numFmt w:val="bullet"/>
+      <w:lvlText w:val=""/>
+      <w:lvlJc w:val="left"/>
+      <w:pPr>
+        <w:ind w:left="2160" w:hanging="360"/>
+      </w:pPr>
+      <w:rPr>
+        <w:rFonts w:ascii="Wingdings" w:hAnsi="Wingdings" w:hint="default"/>
+      </w:rPr>
+    </w:lvl>
+    <w:lvl w:ilvl="3" w:tplc="08090001" w:tentative="1">
+      <w:start w:val="1"/>
+      <w:numFmt w:val="bullet"/>
+      <w:lvlText w:val=""/>
+      <w:lvlJc w:val="left"/>
+      <w:pPr>
+        <w:ind w:left="2880" w:hanging="360"/>
+      </w:pPr>
+      <w:rPr>
+        <w:rFonts w:ascii="Symbol" w:hAnsi="Symbol" w:hint="default"/>
+      </w:rPr>
+    </w:lvl>
+    <w:lvl w:ilvl="4" w:tplc="08090003" w:tentative="1">
+      <w:start w:val="1"/>
+      <w:numFmt w:val="bullet"/>
+      <w:lvlText w:val="o"/>
+      <w:lvlJc w:val="left"/>
+      <w:pPr>
+        <w:ind w:left="3600" w:hanging="360"/>
+      </w:pPr>
+      <w:rPr>
+        <w:rFonts w:ascii="Courier New" w:hAnsi="Courier New" w:cs="Courier New" w:hint="default"/>
+      </w:rPr>
+    </w:lvl>
+    <w:lvl w:ilvl="5" w:tplc="08090005" w:tentative="1">
+      <w:start w:val="1"/>
+      <w:numFmt w:val="bullet"/>
+      <w:lvlText w:val=""/>
+      <w:lvlJc w:val="left"/>
+      <w:pPr>
+        <w:ind w:left="4320" w:hanging="360"/>
+      </w:pPr>
+      <w:rPr>
+        <w:rFonts w:ascii="Wingdings" w:hAnsi="Wingdings" w:hint="default"/>
+      </w:rPr>
+    </w:lvl>
+    <w:lvl w:ilvl="6" w:tplc="08090001" w:tentative="1">
+      <w:start w:val="1"/>
+      <w:numFmt w:val="bullet"/>
+      <w:lvlText w:val=""/>
+      <w:lvlJc w:val="left"/>
+      <w:pPr>
+        <w:ind w:left="5040" w:hanging="360"/>
+      </w:pPr>
+      <w:rPr>
+        <w:rFonts w:ascii="Symbol" w:hAnsi="Symbol" w:hint="default"/>
+      </w:rPr>
+    </w:lvl>
+    <w:lvl w:ilvl="7" w:tplc="08090003" w:tentative="1">
+      <w:start w:val="1"/>
+      <w:numFmt w:val="bullet"/>
+      <w:lvlText w:val="o"/>
+      <w:lvlJc w:val="left"/>
+      <w:pPr>
+        <w:ind w:left="5760" w:hanging="360"/>
+      </w:pPr>
+      <w:rPr>
+        <w:rFonts w:ascii="Courier New" w:hAnsi="Courier New" w:cs="Courier New" w:hint="default"/>
+      </w:rPr>
+    </w:lvl>
+    <w:lvl w:ilvl="8" w:tplc="08090005" w:tentative="1">
+      <w:start w:val="1"/>
+      <w:numFmt w:val="bullet"/>
+      <w:lvlText w:val=""/>
+      <w:lvlJc w:val="left"/>
+      <w:pPr>
+        <w:ind w:left="6480" w:hanging="360"/>
+      </w:pPr>
+      <w:rPr>
+        <w:rFonts w:ascii="Wingdings" w:hAnsi="Wingdings" w:hint="default"/>
+      </w:rPr>
+    </w:lvl>
+  </w:abstractNum>
+  <w:abstractNum w:abstractNumId="9" w15:restartNumberingAfterBreak="0">
     <w:nsid w:val="666503EE"/>
     <w:multiLevelType w:val="hybridMultilevel"/>
     <w:tmpl w:val="C7FA52D0"/>
@@ -4728,7 +5342,7 @@
       </w:rPr>
     </w:lvl>
   </w:abstractNum>
-  <w:abstractNum w:abstractNumId="9" w15:restartNumberingAfterBreak="0">
+  <w:abstractNum w:abstractNumId="10" w15:restartNumberingAfterBreak="0">
     <w:nsid w:val="72E506E4"/>
     <w:multiLevelType w:val="multilevel"/>
     <w:tmpl w:val="5B3C8140"/>
@@ -4823,32 +5437,145 @@
       </w:pPr>
     </w:lvl>
   </w:abstractNum>
+  <w:abstractNum w:abstractNumId="11" w15:restartNumberingAfterBreak="0">
+    <w:nsid w:val="7A4C141F"/>
+    <w:multiLevelType w:val="hybridMultilevel"/>
+    <w:tmpl w:val="24F40D88"/>
+    <w:lvl w:ilvl="0" w:tplc="20000001">
+      <w:start w:val="1"/>
+      <w:numFmt w:val="bullet"/>
+      <w:lvlText w:val=""/>
+      <w:lvlJc w:val="left"/>
+      <w:pPr>
+        <w:ind w:left="720" w:hanging="360"/>
+      </w:pPr>
+      <w:rPr>
+        <w:rFonts w:ascii="Symbol" w:hAnsi="Symbol" w:hint="default"/>
+      </w:rPr>
+    </w:lvl>
+    <w:lvl w:ilvl="1" w:tplc="08090003" w:tentative="1">
+      <w:start w:val="1"/>
+      <w:numFmt w:val="bullet"/>
+      <w:lvlText w:val="o"/>
+      <w:lvlJc w:val="left"/>
+      <w:pPr>
+        <w:ind w:left="1440" w:hanging="360"/>
+      </w:pPr>
+      <w:rPr>
+        <w:rFonts w:ascii="Courier New" w:hAnsi="Courier New" w:cs="Courier New" w:hint="default"/>
+      </w:rPr>
+    </w:lvl>
+    <w:lvl w:ilvl="2" w:tplc="08090005" w:tentative="1">
+      <w:start w:val="1"/>
+      <w:numFmt w:val="bullet"/>
+      <w:lvlText w:val=""/>
+      <w:lvlJc w:val="left"/>
+      <w:pPr>
+        <w:ind w:left="2160" w:hanging="360"/>
+      </w:pPr>
+      <w:rPr>
+        <w:rFonts w:ascii="Wingdings" w:hAnsi="Wingdings" w:hint="default"/>
+      </w:rPr>
+    </w:lvl>
+    <w:lvl w:ilvl="3" w:tplc="08090001" w:tentative="1">
+      <w:start w:val="1"/>
+      <w:numFmt w:val="bullet"/>
+      <w:lvlText w:val=""/>
+      <w:lvlJc w:val="left"/>
+      <w:pPr>
+        <w:ind w:left="2880" w:hanging="360"/>
+      </w:pPr>
+      <w:rPr>
+        <w:rFonts w:ascii="Symbol" w:hAnsi="Symbol" w:hint="default"/>
+      </w:rPr>
+    </w:lvl>
+    <w:lvl w:ilvl="4" w:tplc="08090003" w:tentative="1">
+      <w:start w:val="1"/>
+      <w:numFmt w:val="bullet"/>
+      <w:lvlText w:val="o"/>
+      <w:lvlJc w:val="left"/>
+      <w:pPr>
+        <w:ind w:left="3600" w:hanging="360"/>
+      </w:pPr>
+      <w:rPr>
+        <w:rFonts w:ascii="Courier New" w:hAnsi="Courier New" w:cs="Courier New" w:hint="default"/>
+      </w:rPr>
+    </w:lvl>
+    <w:lvl w:ilvl="5" w:tplc="08090005" w:tentative="1">
+      <w:start w:val="1"/>
+      <w:numFmt w:val="bullet"/>
+      <w:lvlText w:val=""/>
+      <w:lvlJc w:val="left"/>
+      <w:pPr>
+        <w:ind w:left="4320" w:hanging="360"/>
+      </w:pPr>
+      <w:rPr>
+        <w:rFonts w:ascii="Wingdings" w:hAnsi="Wingdings" w:hint="default"/>
+      </w:rPr>
+    </w:lvl>
+    <w:lvl w:ilvl="6" w:tplc="08090001" w:tentative="1">
+      <w:start w:val="1"/>
+      <w:numFmt w:val="bullet"/>
+      <w:lvlText w:val=""/>
+      <w:lvlJc w:val="left"/>
+      <w:pPr>
+        <w:ind w:left="5040" w:hanging="360"/>
+      </w:pPr>
+      <w:rPr>
+        <w:rFonts w:ascii="Symbol" w:hAnsi="Symbol" w:hint="default"/>
+      </w:rPr>
+    </w:lvl>
+    <w:lvl w:ilvl="7" w:tplc="08090003" w:tentative="1">
+      <w:start w:val="1"/>
+      <w:numFmt w:val="bullet"/>
+      <w:lvlText w:val="o"/>
+      <w:lvlJc w:val="left"/>
+      <w:pPr>
+        <w:ind w:left="5760" w:hanging="360"/>
+      </w:pPr>
+      <w:rPr>
+        <w:rFonts w:ascii="Courier New" w:hAnsi="Courier New" w:cs="Courier New" w:hint="default"/>
+      </w:rPr>
+    </w:lvl>
+    <w:lvl w:ilvl="8" w:tplc="08090005" w:tentative="1">
+      <w:start w:val="1"/>
+      <w:numFmt w:val="bullet"/>
+      <w:lvlText w:val=""/>
+      <w:lvlJc w:val="left"/>
+      <w:pPr>
+        <w:ind w:left="6480" w:hanging="360"/>
+      </w:pPr>
+      <w:rPr>
+        <w:rFonts w:ascii="Wingdings" w:hAnsi="Wingdings" w:hint="default"/>
+      </w:rPr>
+    </w:lvl>
+  </w:abstractNum>
   <w:num w:numId="1">
-    <w:abstractNumId w:val="9"/>
+    <w:abstractNumId w:val="10"/>
   </w:num>
   <w:num w:numId="2">
-    <w:abstractNumId w:val="9"/>
+    <w:abstractNumId w:val="10"/>
   </w:num>
   <w:num w:numId="3">
-    <w:abstractNumId w:val="9"/>
+    <w:abstractNumId w:val="10"/>
   </w:num>
   <w:num w:numId="4">
-    <w:abstractNumId w:val="9"/>
+    <w:abstractNumId w:val="10"/>
   </w:num>
   <w:num w:numId="5">
-    <w:abstractNumId w:val="9"/>
+    <w:abstractNumId w:val="10"/>
   </w:num>
   <w:num w:numId="6">
-    <w:abstractNumId w:val="9"/>
+    <w:abstractNumId w:val="10"/>
   </w:num>
   <w:num w:numId="7">
-    <w:abstractNumId w:val="9"/>
+    <w:abstractNumId w:val="10"/>
   </w:num>
   <w:num w:numId="8">
-    <w:abstractNumId w:val="9"/>
+    <w:abstractNumId w:val="10"/>
   </w:num>
   <w:num w:numId="9">
-    <w:abstractNumId w:val="9"/>
+    <w:abstractNumId w:val="10"/>
   </w:num>
   <w:num w:numId="10">
     <w:abstractNumId w:val="4"/>
@@ -4860,7 +5587,7 @@
     <w:abstractNumId w:val="1"/>
   </w:num>
   <w:num w:numId="13">
-    <w:abstractNumId w:val="8"/>
+    <w:abstractNumId w:val="9"/>
   </w:num>
   <w:num w:numId="14">
     <w:abstractNumId w:val="2"/>
@@ -4872,13 +5599,19 @@
     <w:abstractNumId w:val="5"/>
   </w:num>
   <w:num w:numId="17">
-    <w:abstractNumId w:val="9"/>
+    <w:abstractNumId w:val="10"/>
   </w:num>
   <w:num w:numId="18">
     <w:abstractNumId w:val="3"/>
   </w:num>
   <w:num w:numId="19">
     <w:abstractNumId w:val="6"/>
+  </w:num>
+  <w:num w:numId="20">
+    <w:abstractNumId w:val="8"/>
+  </w:num>
+  <w:num w:numId="21">
+    <w:abstractNumId w:val="11"/>
   </w:num>
 </w:numbering>
 </file>
@@ -5598,7 +6331,7 @@
     <w:uiPriority w:val="35"/>
     <w:unhideWhenUsed/>
     <w:qFormat/>
-    <w:rsid w:val="00CC2398"/>
+    <w:rsid w:val="00F1358B"/>
     <w:pPr>
       <w:keepNext/>
       <w:spacing w:before="160" w:after="200" w:line="240" w:lineRule="auto"/>
@@ -6517,7 +7250,7 @@
 </file>
 
 <file path=customXml/itemProps1.xml><?xml version="1.0" encoding="utf-8"?>
-<ds:datastoreItem xmlns:ds="http://schemas.openxmlformats.org/officeDocument/2006/customXml" ds:itemID="{BB184F68-AE0E-468A-8070-56F7D72D84EB}">
+<ds:datastoreItem xmlns:ds="http://schemas.openxmlformats.org/officeDocument/2006/customXml" ds:itemID="{EE7056B5-4D23-4C30-AD8E-ACC1BAF8A765}">
   <ds:schemaRefs>
     <ds:schemaRef ds:uri="http://schemas.openxmlformats.org/officeDocument/2006/bibliography"/>
   </ds:schemaRefs>

</xml_diff>

<commit_message>
- updated manual and generated pdf
</commit_message>
<xml_diff>
--- a/General_Embedded_C_Library_Manual.docx
+++ b/General_Embedded_C_Library_Manual.docx
@@ -2635,7 +2635,7 @@
           <v:shape id="_x0000_i1030" type="#_x0000_t75" style="width:467.45pt;height:112.3pt" o:ole="">
             <v:imagedata r:id="rId12" o:title=""/>
           </v:shape>
-          <o:OLEObject Type="Embed" ProgID="Visio.Drawing.15" ShapeID="_x0000_i1030" DrawAspect="Content" ObjectID="_1698395073" r:id="rId13"/>
+          <o:OLEObject Type="Embed" ProgID="Visio.Drawing.15" ShapeID="_x0000_i1030" DrawAspect="Content" ObjectID="_1698395196" r:id="rId13"/>
         </w:object>
       </w:r>
     </w:p>
@@ -2729,7 +2729,7 @@
           <v:shape id="_x0000_i1031" type="#_x0000_t75" style="width:132.2pt;height:134.85pt" o:ole="">
             <v:imagedata r:id="rId14" o:title=""/>
           </v:shape>
-          <o:OLEObject Type="Embed" ProgID="Visio.Drawing.15" ShapeID="_x0000_i1031" DrawAspect="Content" ObjectID="_1698395074" r:id="rId15"/>
+          <o:OLEObject Type="Embed" ProgID="Visio.Drawing.15" ShapeID="_x0000_i1031" DrawAspect="Content" ObjectID="_1698395197" r:id="rId15"/>
         </w:object>
       </w:r>
     </w:p>
@@ -3075,7 +3075,7 @@
           <v:shape id="_x0000_i1025" type="#_x0000_t75" style="width:467.45pt;height:236.4pt" o:ole="">
             <v:imagedata r:id="rId18" o:title=""/>
           </v:shape>
-          <o:OLEObject Type="Embed" ProgID="Visio.Drawing.15" ShapeID="_x0000_i1025" DrawAspect="Content" ObjectID="_1698395075" r:id="rId19"/>
+          <o:OLEObject Type="Embed" ProgID="Visio.Drawing.15" ShapeID="_x0000_i1025" DrawAspect="Content" ObjectID="_1698395198" r:id="rId19"/>
         </w:object>
       </w:r>
     </w:p>
@@ -3210,7 +3210,7 @@
           <v:shape id="_x0000_i1026" type="#_x0000_t75" style="width:467.45pt;height:308.4pt" o:ole="">
             <v:imagedata r:id="rId20" o:title=""/>
           </v:shape>
-          <o:OLEObject Type="Embed" ProgID="Visio.Drawing.15" ShapeID="_x0000_i1026" DrawAspect="Content" ObjectID="_1698395076" r:id="rId21"/>
+          <o:OLEObject Type="Embed" ProgID="Visio.Drawing.15" ShapeID="_x0000_i1026" DrawAspect="Content" ObjectID="_1698395199" r:id="rId21"/>
         </w:object>
       </w:r>
     </w:p>
@@ -3247,7 +3247,7 @@
           <v:shape id="_x0000_i1028" type="#_x0000_t75" style="width:335.3pt;height:568.5pt" o:ole="">
             <v:imagedata r:id="rId22" o:title=""/>
           </v:shape>
-          <o:OLEObject Type="Embed" ProgID="Visio.Drawing.15" ShapeID="_x0000_i1028" DrawAspect="Content" ObjectID="_1698395077" r:id="rId23"/>
+          <o:OLEObject Type="Embed" ProgID="Visio.Drawing.15" ShapeID="_x0000_i1028" DrawAspect="Content" ObjectID="_1698395200" r:id="rId23"/>
         </w:object>
       </w:r>
     </w:p>
@@ -3325,7 +3325,7 @@
           <v:shape id="_x0000_i1029" type="#_x0000_t75" style="width:305.75pt;height:552.9pt" o:ole="">
             <v:imagedata r:id="rId24" o:title=""/>
           </v:shape>
-          <o:OLEObject Type="Embed" ProgID="Visio.Drawing.15" ShapeID="_x0000_i1029" DrawAspect="Content" ObjectID="_1698395078" r:id="rId25"/>
+          <o:OLEObject Type="Embed" ProgID="Visio.Drawing.15" ShapeID="_x0000_i1029" DrawAspect="Content" ObjectID="_1698395201" r:id="rId25"/>
         </w:object>
       </w:r>
     </w:p>
@@ -3395,7 +3395,7 @@
           <v:shape id="_x0000_i1027" type="#_x0000_t75" style="width:356.25pt;height:382.55pt" o:ole="">
             <v:imagedata r:id="rId26" o:title=""/>
           </v:shape>
-          <o:OLEObject Type="Embed" ProgID="Visio.Drawing.15" ShapeID="_x0000_i1027" DrawAspect="Content" ObjectID="_1698395079" r:id="rId27"/>
+          <o:OLEObject Type="Embed" ProgID="Visio.Drawing.15" ShapeID="_x0000_i1027" DrawAspect="Content" ObjectID="_1698395202" r:id="rId27"/>
         </w:object>
       </w:r>
     </w:p>
@@ -3668,8 +3668,6 @@
         </w:rPr>
         <w:t>Add new parameters to configuration table</w:t>
       </w:r>
-      <w:bookmarkStart w:id="16" w:name="_GoBack"/>
-      <w:bookmarkEnd w:id="16"/>
     </w:p>
     <w:p>
       <w:pPr>
@@ -3745,6 +3743,8 @@
         </w:rPr>
         <w:t>Comment out some of the existing parameters</w:t>
       </w:r>
+      <w:bookmarkStart w:id="16" w:name="_GoBack"/>
+      <w:bookmarkEnd w:id="16"/>
     </w:p>
     <w:p>
       <w:pPr>
@@ -7250,7 +7250,7 @@
 </file>
 
 <file path=customXml/itemProps1.xml><?xml version="1.0" encoding="utf-8"?>
-<ds:datastoreItem xmlns:ds="http://schemas.openxmlformats.org/officeDocument/2006/customXml" ds:itemID="{EE7056B5-4D23-4C30-AD8E-ACC1BAF8A765}">
+<ds:datastoreItem xmlns:ds="http://schemas.openxmlformats.org/officeDocument/2006/customXml" ds:itemID="{0E747D0A-7C9E-4191-9999-27AAB7E348DC}">
   <ds:schemaRefs>
     <ds:schemaRef ds:uri="http://schemas.openxmlformats.org/officeDocument/2006/bibliography"/>
   </ds:schemaRefs>

</xml_diff>